<commit_message>
Fill out report and add xgboots and gradient descent
</commit_message>
<xml_diff>
--- a/Project/Capstone Reporting.docx
+++ b/Project/Capstone Reporting.docx
@@ -247,12 +247,21 @@
           <w:bCs/>
         </w:rPr>
       </w:pPr>
-      <w:r>
-        <w:rPr>
-          <w:b/>
-          <w:bCs/>
-        </w:rPr>
-        <w:t>X</w:t>
+    </w:p>
+    <w:p>
+      <w:pPr>
+        <w:pStyle w:val="ListParagraph"/>
+        <w:rPr>
+          <w:b/>
+          <w:bCs/>
+        </w:rPr>
+      </w:pPr>
+      <w:r>
+        <w:rPr>
+          <w:b/>
+          <w:bCs/>
+        </w:rPr>
+        <w:t xml:space="preserve">To-Do: </w:t>
       </w:r>
     </w:p>
     <w:p>
@@ -272,23 +281,45 @@
           <w:b/>
           <w:bCs/>
         </w:rPr>
-        <w:t>X</w:t>
-      </w:r>
-    </w:p>
-    <w:p>
-      <w:pPr>
-        <w:pStyle w:val="ListParagraph"/>
-        <w:rPr>
-          <w:b/>
-          <w:bCs/>
-        </w:rPr>
-      </w:pPr>
-      <w:r>
-        <w:rPr>
-          <w:b/>
-          <w:bCs/>
-        </w:rPr>
-        <w:t xml:space="preserve">To-Do: </w:t>
+        <w:t>Create plot for departments (attrition analysis)</w:t>
+      </w:r>
+    </w:p>
+    <w:p>
+      <w:pPr>
+        <w:rPr>
+          <w:b/>
+          <w:bCs/>
+        </w:rPr>
+      </w:pPr>
+      <w:r>
+        <w:rPr>
+          <w:b/>
+          <w:bCs/>
+        </w:rPr>
+        <w:t>Member Name:</w:t>
+      </w:r>
+      <w:r>
+        <w:rPr>
+          <w:b/>
+          <w:bCs/>
+        </w:rPr>
+        <w:t xml:space="preserve"> Johan </w:t>
+      </w:r>
+    </w:p>
+    <w:p>
+      <w:pPr>
+        <w:pStyle w:val="ListParagraph"/>
+        <w:rPr>
+          <w:b/>
+          <w:bCs/>
+        </w:rPr>
+      </w:pPr>
+      <w:r>
+        <w:rPr>
+          <w:b/>
+          <w:bCs/>
+        </w:rPr>
+        <w:t xml:space="preserve">Done: </w:t>
       </w:r>
     </w:p>
     <w:p>
@@ -303,12 +334,21 @@
           <w:bCs/>
         </w:rPr>
       </w:pPr>
-      <w:r>
-        <w:rPr>
-          <w:b/>
-          <w:bCs/>
-        </w:rPr>
-        <w:t>Create plot for departments (attrition analysis)</w:t>
+    </w:p>
+    <w:p>
+      <w:pPr>
+        <w:pStyle w:val="ListParagraph"/>
+        <w:rPr>
+          <w:b/>
+          <w:bCs/>
+        </w:rPr>
+      </w:pPr>
+      <w:r>
+        <w:rPr>
+          <w:b/>
+          <w:bCs/>
+        </w:rPr>
+        <w:t xml:space="preserve">To-Do: </w:t>
       </w:r>
     </w:p>
     <w:p>
@@ -328,45 +368,28 @@
           <w:b/>
           <w:bCs/>
         </w:rPr>
-        <w:t>List your plan for tomorrow</w:t>
-      </w:r>
-    </w:p>
-    <w:p>
-      <w:pPr>
-        <w:rPr>
-          <w:b/>
-          <w:bCs/>
-        </w:rPr>
-      </w:pPr>
-      <w:r>
-        <w:rPr>
-          <w:b/>
-          <w:bCs/>
-        </w:rPr>
-        <w:t>Member Name:</w:t>
-      </w:r>
-      <w:r>
-        <w:rPr>
-          <w:b/>
-          <w:bCs/>
-        </w:rPr>
-        <w:t xml:space="preserve"> Johan </w:t>
-      </w:r>
-    </w:p>
-    <w:p>
-      <w:pPr>
-        <w:pStyle w:val="ListParagraph"/>
-        <w:rPr>
-          <w:b/>
-          <w:bCs/>
-        </w:rPr>
-      </w:pPr>
-      <w:r>
-        <w:rPr>
-          <w:b/>
-          <w:bCs/>
-        </w:rPr>
-        <w:t xml:space="preserve">Done: </w:t>
+        <w:t xml:space="preserve">Scatter plot and linear for </w:t>
+      </w:r>
+      <w:r>
+        <w:rPr>
+          <w:b/>
+          <w:bCs/>
+        </w:rPr>
+        <w:t>continuous</w:t>
+      </w:r>
+      <w:r>
+        <w:rPr>
+          <w:b/>
+          <w:bCs/>
+        </w:rPr>
+        <w:t xml:space="preserve"> </w:t>
+      </w:r>
+      <w:r>
+        <w:rPr>
+          <w:b/>
+          <w:bCs/>
+        </w:rPr>
+        <w:t>features</w:t>
       </w:r>
     </w:p>
     <w:p>
@@ -386,23 +409,14 @@
           <w:b/>
           <w:bCs/>
         </w:rPr>
-        <w:t>X</w:t>
-      </w:r>
-    </w:p>
-    <w:p>
-      <w:pPr>
-        <w:pStyle w:val="ListParagraph"/>
-        <w:rPr>
-          <w:b/>
-          <w:bCs/>
-        </w:rPr>
-      </w:pPr>
-      <w:r>
-        <w:rPr>
-          <w:b/>
-          <w:bCs/>
-        </w:rPr>
-        <w:t xml:space="preserve">To-Do: </w:t>
+        <w:t xml:space="preserve">Investigating </w:t>
+      </w:r>
+      <w:r>
+        <w:rPr>
+          <w:b/>
+          <w:bCs/>
+        </w:rPr>
+        <w:t>ensemble</w:t>
       </w:r>
     </w:p>
     <w:p>
@@ -422,30 +436,45 @@
           <w:b/>
           <w:bCs/>
         </w:rPr>
-        <w:t xml:space="preserve">Scatter plot and linear for </w:t>
-      </w:r>
-      <w:proofErr w:type="spellStart"/>
-      <w:r>
-        <w:rPr>
-          <w:b/>
-          <w:bCs/>
-        </w:rPr>
-        <w:t>continuos</w:t>
-      </w:r>
-      <w:proofErr w:type="spellEnd"/>
-      <w:r>
-        <w:rPr>
-          <w:b/>
-          <w:bCs/>
-        </w:rPr>
-        <w:t xml:space="preserve"> </w:t>
-      </w:r>
-      <w:r>
-        <w:rPr>
-          <w:b/>
-          <w:bCs/>
-        </w:rPr>
-        <w:t>features</w:t>
+        <w:t>Tableau</w:t>
+      </w:r>
+    </w:p>
+    <w:p>
+      <w:pPr>
+        <w:rPr>
+          <w:b/>
+          <w:bCs/>
+        </w:rPr>
+      </w:pPr>
+      <w:r>
+        <w:rPr>
+          <w:b/>
+          <w:bCs/>
+        </w:rPr>
+        <w:t>Member Name:</w:t>
+      </w:r>
+      <w:r>
+        <w:rPr>
+          <w:b/>
+          <w:bCs/>
+        </w:rPr>
+        <w:t xml:space="preserve"> César</w:t>
+      </w:r>
+    </w:p>
+    <w:p>
+      <w:pPr>
+        <w:pStyle w:val="ListParagraph"/>
+        <w:rPr>
+          <w:b/>
+          <w:bCs/>
+        </w:rPr>
+      </w:pPr>
+      <w:r>
+        <w:rPr>
+          <w:b/>
+          <w:bCs/>
+        </w:rPr>
+        <w:t xml:space="preserve">Done: </w:t>
       </w:r>
     </w:p>
     <w:p>
@@ -465,17 +494,8 @@
           <w:b/>
           <w:bCs/>
         </w:rPr>
-        <w:t xml:space="preserve">Investigating </w:t>
-      </w:r>
-      <w:proofErr w:type="spellStart"/>
-      <w:r>
-        <w:rPr>
-          <w:b/>
-          <w:bCs/>
-        </w:rPr>
-        <w:t>ensamble</w:t>
-      </w:r>
-      <w:proofErr w:type="spellEnd"/>
+        <w:t>EDA Start Analysis</w:t>
+      </w:r>
     </w:p>
     <w:p>
       <w:pPr>
@@ -489,52 +509,12 @@
           <w:bCs/>
         </w:rPr>
       </w:pPr>
-      <w:proofErr w:type="spellStart"/>
-      <w:r>
-        <w:rPr>
-          <w:b/>
-          <w:bCs/>
-        </w:rPr>
-        <w:t>Tablaue</w:t>
-      </w:r>
-      <w:proofErr w:type="spellEnd"/>
-    </w:p>
-    <w:p>
-      <w:pPr>
-        <w:rPr>
-          <w:b/>
-          <w:bCs/>
-        </w:rPr>
-      </w:pPr>
-      <w:r>
-        <w:rPr>
-          <w:b/>
-          <w:bCs/>
-        </w:rPr>
-        <w:t>Member Name:</w:t>
-      </w:r>
-      <w:r>
-        <w:rPr>
-          <w:b/>
-          <w:bCs/>
-        </w:rPr>
-        <w:t xml:space="preserve"> César</w:t>
-      </w:r>
-    </w:p>
-    <w:p>
-      <w:pPr>
-        <w:pStyle w:val="ListParagraph"/>
-        <w:rPr>
-          <w:b/>
-          <w:bCs/>
-        </w:rPr>
-      </w:pPr>
-      <w:r>
-        <w:rPr>
-          <w:b/>
-          <w:bCs/>
-        </w:rPr>
-        <w:t xml:space="preserve">Done: </w:t>
+      <w:r>
+        <w:rPr>
+          <w:b/>
+          <w:bCs/>
+        </w:rPr>
+        <w:t>Function removes unnecessary cols</w:t>
       </w:r>
     </w:p>
     <w:p>
@@ -554,8 +534,33 @@
           <w:b/>
           <w:bCs/>
         </w:rPr>
-        <w:t>EDA Start Analysis</w:t>
-      </w:r>
+        <w:t xml:space="preserve">Function applies </w:t>
+      </w:r>
+      <w:proofErr w:type="spellStart"/>
+      <w:r>
+        <w:rPr>
+          <w:b/>
+          <w:bCs/>
+        </w:rPr>
+        <w:t>onehot</w:t>
+      </w:r>
+      <w:proofErr w:type="spellEnd"/>
+      <w:r>
+        <w:rPr>
+          <w:b/>
+          <w:bCs/>
+        </w:rPr>
+        <w:t xml:space="preserve"> encoder to object </w:t>
+      </w:r>
+      <w:proofErr w:type="spellStart"/>
+      <w:r>
+        <w:rPr>
+          <w:b/>
+          <w:bCs/>
+        </w:rPr>
+        <w:t>dtypes</w:t>
+      </w:r>
+      <w:proofErr w:type="spellEnd"/>
     </w:p>
     <w:p>
       <w:pPr>
@@ -569,12 +574,21 @@
           <w:bCs/>
         </w:rPr>
       </w:pPr>
-      <w:r>
-        <w:rPr>
-          <w:b/>
-          <w:bCs/>
-        </w:rPr>
-        <w:t>Function removes unnecessary cols</w:t>
+      <w:proofErr w:type="spellStart"/>
+      <w:r>
+        <w:rPr>
+          <w:b/>
+          <w:bCs/>
+        </w:rPr>
+        <w:t>LabelBinarizer</w:t>
+      </w:r>
+      <w:proofErr w:type="spellEnd"/>
+      <w:r>
+        <w:rPr>
+          <w:b/>
+          <w:bCs/>
+        </w:rPr>
+        <w:t xml:space="preserve"> to feature attrition</w:t>
       </w:r>
     </w:p>
     <w:p>
@@ -594,7 +608,7 @@
           <w:b/>
           <w:bCs/>
         </w:rPr>
-        <w:t xml:space="preserve">Function applies </w:t>
+        <w:t xml:space="preserve">Set up </w:t>
       </w:r>
       <w:proofErr w:type="spellStart"/>
       <w:r>
@@ -602,23 +616,7 @@
           <w:b/>
           <w:bCs/>
         </w:rPr>
-        <w:t>onehot</w:t>
-      </w:r>
-      <w:proofErr w:type="spellEnd"/>
-      <w:r>
-        <w:rPr>
-          <w:b/>
-          <w:bCs/>
-        </w:rPr>
-        <w:t xml:space="preserve"> encoder to object </w:t>
-      </w:r>
-      <w:proofErr w:type="spellStart"/>
-      <w:r>
-        <w:rPr>
-          <w:b/>
-          <w:bCs/>
-        </w:rPr>
-        <w:t>dtypes</w:t>
+        <w:t>DecisionTreeClassifier</w:t>
       </w:r>
       <w:proofErr w:type="spellEnd"/>
     </w:p>
@@ -634,13 +632,20 @@
           <w:bCs/>
         </w:rPr>
       </w:pPr>
+      <w:r>
+        <w:rPr>
+          <w:b/>
+          <w:bCs/>
+        </w:rPr>
+        <w:t xml:space="preserve">Test accuracy, </w:t>
+      </w:r>
       <w:proofErr w:type="spellStart"/>
       <w:r>
         <w:rPr>
           <w:b/>
           <w:bCs/>
         </w:rPr>
-        <w:t>LabelBinarizer</w:t>
+        <w:t>class_report</w:t>
       </w:r>
       <w:proofErr w:type="spellEnd"/>
       <w:r>
@@ -648,8 +653,17 @@
           <w:b/>
           <w:bCs/>
         </w:rPr>
-        <w:t xml:space="preserve"> to feature attrition</w:t>
-      </w:r>
+        <w:t xml:space="preserve">, confusion train and test for </w:t>
+      </w:r>
+      <w:proofErr w:type="spellStart"/>
+      <w:r>
+        <w:rPr>
+          <w:b/>
+          <w:bCs/>
+        </w:rPr>
+        <w:t>DecisionTree</w:t>
+      </w:r>
+      <w:proofErr w:type="spellEnd"/>
     </w:p>
     <w:p>
       <w:pPr>
@@ -668,17 +682,8 @@
           <w:b/>
           <w:bCs/>
         </w:rPr>
-        <w:t xml:space="preserve">Set up </w:t>
-      </w:r>
-      <w:proofErr w:type="spellStart"/>
-      <w:r>
-        <w:rPr>
-          <w:b/>
-          <w:bCs/>
-        </w:rPr>
-        <w:t>DecisionTreeClassifier</w:t>
-      </w:r>
-      <w:proofErr w:type="spellEnd"/>
+        <w:t>Start plotting</w:t>
+      </w:r>
     </w:p>
     <w:p>
       <w:pPr>
@@ -697,7 +702,14 @@
           <w:b/>
           <w:bCs/>
         </w:rPr>
-        <w:t xml:space="preserve">Test accuracy, </w:t>
+        <w:t>Studying</w:t>
+      </w:r>
+      <w:r>
+        <w:rPr>
+          <w:b/>
+          <w:bCs/>
+        </w:rPr>
+        <w:t xml:space="preserve"> AdaBoost with </w:t>
       </w:r>
       <w:proofErr w:type="spellStart"/>
       <w:r>
@@ -705,25 +717,25 @@
           <w:b/>
           <w:bCs/>
         </w:rPr>
-        <w:t>class_report</w:t>
+        <w:t>xgboost</w:t>
       </w:r>
       <w:proofErr w:type="spellEnd"/>
-      <w:r>
-        <w:rPr>
-          <w:b/>
-          <w:bCs/>
-        </w:rPr>
-        <w:t xml:space="preserve">, confusion train and test for </w:t>
-      </w:r>
-      <w:proofErr w:type="spellStart"/>
-      <w:r>
-        <w:rPr>
-          <w:b/>
-          <w:bCs/>
-        </w:rPr>
-        <w:t>DecisionTree</w:t>
-      </w:r>
-      <w:proofErr w:type="spellEnd"/>
+    </w:p>
+    <w:p>
+      <w:pPr>
+        <w:pStyle w:val="ListParagraph"/>
+        <w:rPr>
+          <w:b/>
+          <w:bCs/>
+        </w:rPr>
+      </w:pPr>
+      <w:r>
+        <w:rPr>
+          <w:b/>
+          <w:bCs/>
+        </w:rPr>
+        <w:t xml:space="preserve">To-Do: </w:t>
+      </w:r>
     </w:p>
     <w:p>
       <w:pPr>
@@ -742,7 +754,44 @@
           <w:b/>
           <w:bCs/>
         </w:rPr>
-        <w:t>Start plotting</w:t>
+        <w:t>Studying</w:t>
+      </w:r>
+      <w:r>
+        <w:rPr>
+          <w:b/>
+          <w:bCs/>
+        </w:rPr>
+        <w:t xml:space="preserve"> AdaBoost with </w:t>
+      </w:r>
+      <w:proofErr w:type="spellStart"/>
+      <w:r>
+        <w:rPr>
+          <w:b/>
+          <w:bCs/>
+        </w:rPr>
+        <w:t>xg</w:t>
+      </w:r>
+      <w:r>
+        <w:rPr>
+          <w:b/>
+          <w:bCs/>
+        </w:rPr>
+        <w:t>m</w:t>
+      </w:r>
+      <w:r>
+        <w:rPr>
+          <w:b/>
+          <w:bCs/>
+        </w:rPr>
+        <w:t>boost</w:t>
+      </w:r>
+      <w:proofErr w:type="spellEnd"/>
+      <w:r>
+        <w:rPr>
+          <w:b/>
+          <w:bCs/>
+        </w:rPr>
+        <w:t>?</w:t>
       </w:r>
     </w:p>
     <w:p>
@@ -757,53 +806,19 @@
           <w:bCs/>
         </w:rPr>
       </w:pPr>
-      <w:proofErr w:type="spellStart"/>
-      <w:r>
-        <w:rPr>
-          <w:b/>
-          <w:bCs/>
-        </w:rPr>
-        <w:t>Stud</w:t>
-      </w:r>
-      <w:r>
-        <w:rPr>
-          <w:b/>
-          <w:bCs/>
-        </w:rPr>
-        <w:t>ing</w:t>
-      </w:r>
-      <w:proofErr w:type="spellEnd"/>
-      <w:r>
-        <w:rPr>
-          <w:b/>
-          <w:bCs/>
-        </w:rPr>
-        <w:t xml:space="preserve"> AdaBoost with </w:t>
-      </w:r>
-      <w:proofErr w:type="spellStart"/>
-      <w:r>
-        <w:rPr>
-          <w:b/>
-          <w:bCs/>
-        </w:rPr>
-        <w:t>xgboost</w:t>
-      </w:r>
-      <w:proofErr w:type="spellEnd"/>
-    </w:p>
-    <w:p>
-      <w:pPr>
-        <w:pStyle w:val="ListParagraph"/>
-        <w:rPr>
-          <w:b/>
-          <w:bCs/>
-        </w:rPr>
-      </w:pPr>
-      <w:r>
-        <w:rPr>
-          <w:b/>
-          <w:bCs/>
-        </w:rPr>
-        <w:t xml:space="preserve">To-Do: </w:t>
+      <w:r>
+        <w:rPr>
+          <w:b/>
+          <w:bCs/>
+        </w:rPr>
+        <w:t xml:space="preserve">Investigate </w:t>
+      </w:r>
+      <w:r>
+        <w:rPr>
+          <w:b/>
+          <w:bCs/>
+        </w:rPr>
+        <w:t>ensemble</w:t>
       </w:r>
     </w:p>
     <w:p>
@@ -818,81 +833,13 @@
           <w:bCs/>
         </w:rPr>
       </w:pPr>
-      <w:proofErr w:type="spellStart"/>
-      <w:r>
-        <w:rPr>
-          <w:b/>
-          <w:bCs/>
-        </w:rPr>
-        <w:t>Studing</w:t>
-      </w:r>
-      <w:proofErr w:type="spellEnd"/>
-      <w:r>
-        <w:rPr>
-          <w:b/>
-          <w:bCs/>
-        </w:rPr>
-        <w:t xml:space="preserve"> AdaBoost with </w:t>
-      </w:r>
-      <w:proofErr w:type="spellStart"/>
-      <w:r>
-        <w:rPr>
-          <w:b/>
-          <w:bCs/>
-        </w:rPr>
-        <w:t>xg</w:t>
-      </w:r>
-      <w:r>
-        <w:rPr>
-          <w:b/>
-          <w:bCs/>
-        </w:rPr>
-        <w:t>m</w:t>
-      </w:r>
-      <w:r>
-        <w:rPr>
-          <w:b/>
-          <w:bCs/>
-        </w:rPr>
-        <w:t>boost</w:t>
-      </w:r>
-      <w:proofErr w:type="spellEnd"/>
-      <w:r>
-        <w:rPr>
-          <w:b/>
-          <w:bCs/>
-        </w:rPr>
-        <w:t>?</w:t>
-      </w:r>
-    </w:p>
-    <w:p>
-      <w:pPr>
-        <w:pStyle w:val="ListParagraph"/>
-        <w:numPr>
-          <w:ilvl w:val="2"/>
-          <w:numId w:val="4"/>
-        </w:numPr>
-        <w:rPr>
-          <w:b/>
-          <w:bCs/>
-        </w:rPr>
-      </w:pPr>
-      <w:r>
-        <w:rPr>
-          <w:b/>
-          <w:bCs/>
-        </w:rPr>
-        <w:t xml:space="preserve">Investigate </w:t>
-      </w:r>
-      <w:proofErr w:type="spellStart"/>
-      <w:r>
-        <w:rPr>
-          <w:b/>
-          <w:bCs/>
-        </w:rPr>
-        <w:t>ensamble</w:t>
-      </w:r>
-      <w:proofErr w:type="spellEnd"/>
+      <w:r>
+        <w:rPr>
+          <w:b/>
+          <w:bCs/>
+        </w:rPr>
+        <w:t>Implement ensemble</w:t>
+      </w:r>
     </w:p>
     <w:p/>
     <w:p/>
@@ -917,6 +864,7 @@
           <w:sz w:val="36"/>
           <w:szCs w:val="36"/>
         </w:rPr>
+        <w:lastRenderedPageBreak/>
         <w:t>Date: 12/</w:t>
       </w:r>
       <w:r>
@@ -1127,12 +1075,21 @@
           <w:bCs/>
         </w:rPr>
       </w:pPr>
-      <w:r>
-        <w:rPr>
-          <w:b/>
-          <w:bCs/>
-        </w:rPr>
-        <w:t>X</w:t>
+    </w:p>
+    <w:p>
+      <w:pPr>
+        <w:pStyle w:val="ListParagraph"/>
+        <w:rPr>
+          <w:b/>
+          <w:bCs/>
+        </w:rPr>
+      </w:pPr>
+      <w:r>
+        <w:rPr>
+          <w:b/>
+          <w:bCs/>
+        </w:rPr>
+        <w:t xml:space="preserve">To-Do: </w:t>
       </w:r>
     </w:p>
     <w:p>
@@ -1152,23 +1109,7 @@
           <w:b/>
           <w:bCs/>
         </w:rPr>
-        <w:t>X</w:t>
-      </w:r>
-    </w:p>
-    <w:p>
-      <w:pPr>
-        <w:pStyle w:val="ListParagraph"/>
-        <w:rPr>
-          <w:b/>
-          <w:bCs/>
-        </w:rPr>
-      </w:pPr>
-      <w:r>
-        <w:rPr>
-          <w:b/>
-          <w:bCs/>
-        </w:rPr>
-        <w:t xml:space="preserve">To-Do: </w:t>
+        <w:t>Investigate residual analysis (for regression)</w:t>
       </w:r>
     </w:p>
     <w:p>
@@ -1188,7 +1129,45 @@
           <w:b/>
           <w:bCs/>
         </w:rPr>
-        <w:t>Investigate residual analysis (for regression)</w:t>
+        <w:t>Investigate how to plot residual analysis</w:t>
+      </w:r>
+    </w:p>
+    <w:p>
+      <w:pPr>
+        <w:rPr>
+          <w:b/>
+          <w:bCs/>
+        </w:rPr>
+      </w:pPr>
+      <w:r>
+        <w:rPr>
+          <w:b/>
+          <w:bCs/>
+        </w:rPr>
+        <w:t>Member Name:</w:t>
+      </w:r>
+      <w:r>
+        <w:rPr>
+          <w:b/>
+          <w:bCs/>
+        </w:rPr>
+        <w:t xml:space="preserve"> Johan </w:t>
+      </w:r>
+    </w:p>
+    <w:p>
+      <w:pPr>
+        <w:pStyle w:val="ListParagraph"/>
+        <w:rPr>
+          <w:b/>
+          <w:bCs/>
+        </w:rPr>
+      </w:pPr>
+      <w:r>
+        <w:rPr>
+          <w:b/>
+          <w:bCs/>
+        </w:rPr>
+        <w:t xml:space="preserve">Done: </w:t>
       </w:r>
     </w:p>
     <w:p>
@@ -1203,12 +1182,21 @@
           <w:bCs/>
         </w:rPr>
       </w:pPr>
-      <w:r>
-        <w:rPr>
-          <w:b/>
-          <w:bCs/>
-        </w:rPr>
-        <w:t>Plot residuals</w:t>
+    </w:p>
+    <w:p>
+      <w:pPr>
+        <w:pStyle w:val="ListParagraph"/>
+        <w:rPr>
+          <w:b/>
+          <w:bCs/>
+        </w:rPr>
+      </w:pPr>
+      <w:r>
+        <w:rPr>
+          <w:b/>
+          <w:bCs/>
+        </w:rPr>
+        <w:t xml:space="preserve">To-Do: </w:t>
       </w:r>
     </w:p>
     <w:p>
@@ -1228,45 +1216,21 @@
           <w:b/>
           <w:bCs/>
         </w:rPr>
-        <w:t>Plot categorical feature weight for models</w:t>
-      </w:r>
-    </w:p>
-    <w:p>
-      <w:pPr>
-        <w:rPr>
-          <w:b/>
-          <w:bCs/>
-        </w:rPr>
-      </w:pPr>
-      <w:r>
-        <w:rPr>
-          <w:b/>
-          <w:bCs/>
-        </w:rPr>
-        <w:t>Member Name:</w:t>
-      </w:r>
-      <w:r>
-        <w:rPr>
-          <w:b/>
-          <w:bCs/>
-        </w:rPr>
-        <w:t xml:space="preserve"> Johan </w:t>
-      </w:r>
-    </w:p>
-    <w:p>
-      <w:pPr>
-        <w:pStyle w:val="ListParagraph"/>
-        <w:rPr>
-          <w:b/>
-          <w:bCs/>
-        </w:rPr>
-      </w:pPr>
-      <w:r>
-        <w:rPr>
-          <w:b/>
-          <w:bCs/>
-        </w:rPr>
-        <w:t xml:space="preserve">Done: </w:t>
+        <w:t xml:space="preserve">Scatter plot and linear for </w:t>
+      </w:r>
+      <w:r>
+        <w:rPr>
+          <w:b/>
+          <w:bCs/>
+        </w:rPr>
+        <w:t>continuous</w:t>
+      </w:r>
+      <w:r>
+        <w:rPr>
+          <w:b/>
+          <w:bCs/>
+        </w:rPr>
+        <w:t xml:space="preserve"> features</w:t>
       </w:r>
     </w:p>
     <w:p>
@@ -1286,17 +1250,8 @@
           <w:b/>
           <w:bCs/>
         </w:rPr>
-        <w:t xml:space="preserve">Plot categorical features: in </w:t>
-      </w:r>
-      <w:proofErr w:type="gramStart"/>
-      <w:r>
-        <w:rPr>
-          <w:b/>
-          <w:bCs/>
-        </w:rPr>
-        <w:t>progress..</w:t>
-      </w:r>
-      <w:proofErr w:type="gramEnd"/>
+        <w:t>Plot categorical features</w:t>
+      </w:r>
     </w:p>
     <w:p>
       <w:pPr>
@@ -1324,38 +1279,6 @@
         </w:rPr>
         <w:t>ensemble</w:t>
       </w:r>
-      <w:r>
-        <w:rPr>
-          <w:b/>
-          <w:bCs/>
-        </w:rPr>
-        <w:t xml:space="preserve">: in </w:t>
-      </w:r>
-      <w:proofErr w:type="gramStart"/>
-      <w:r>
-        <w:rPr>
-          <w:b/>
-          <w:bCs/>
-        </w:rPr>
-        <w:t>progress..</w:t>
-      </w:r>
-      <w:proofErr w:type="gramEnd"/>
-    </w:p>
-    <w:p>
-      <w:pPr>
-        <w:pStyle w:val="ListParagraph"/>
-        <w:rPr>
-          <w:b/>
-          <w:bCs/>
-        </w:rPr>
-      </w:pPr>
-      <w:r>
-        <w:rPr>
-          <w:b/>
-          <w:bCs/>
-        </w:rPr>
-        <w:t xml:space="preserve">To-Do: </w:t>
-      </w:r>
     </w:p>
     <w:p>
       <w:pPr>
@@ -1374,21 +1297,45 @@
           <w:b/>
           <w:bCs/>
         </w:rPr>
-        <w:t xml:space="preserve">Scatter plot and linear for </w:t>
-      </w:r>
-      <w:r>
-        <w:rPr>
-          <w:b/>
-          <w:bCs/>
-        </w:rPr>
-        <w:t>continuous</w:t>
-      </w:r>
-      <w:r>
-        <w:rPr>
-          <w:b/>
-          <w:bCs/>
-        </w:rPr>
-        <w:t xml:space="preserve"> features</w:t>
+        <w:t>Tableau</w:t>
+      </w:r>
+    </w:p>
+    <w:p>
+      <w:pPr>
+        <w:rPr>
+          <w:b/>
+          <w:bCs/>
+        </w:rPr>
+      </w:pPr>
+      <w:r>
+        <w:rPr>
+          <w:b/>
+          <w:bCs/>
+        </w:rPr>
+        <w:t>Member Name:</w:t>
+      </w:r>
+      <w:r>
+        <w:rPr>
+          <w:b/>
+          <w:bCs/>
+        </w:rPr>
+        <w:t xml:space="preserve"> César</w:t>
+      </w:r>
+    </w:p>
+    <w:p>
+      <w:pPr>
+        <w:pStyle w:val="ListParagraph"/>
+        <w:rPr>
+          <w:b/>
+          <w:bCs/>
+        </w:rPr>
+      </w:pPr>
+      <w:r>
+        <w:rPr>
+          <w:b/>
+          <w:bCs/>
+        </w:rPr>
+        <w:t xml:space="preserve">Done: </w:t>
       </w:r>
     </w:p>
     <w:p>
@@ -1408,14 +1355,23 @@
           <w:b/>
           <w:bCs/>
         </w:rPr>
-        <w:t xml:space="preserve">Investigating </w:t>
-      </w:r>
-      <w:r>
-        <w:rPr>
-          <w:b/>
-          <w:bCs/>
-        </w:rPr>
-        <w:t>ensemble</w:t>
+        <w:t>Create function print accuracy for classification models</w:t>
+      </w:r>
+    </w:p>
+    <w:p>
+      <w:pPr>
+        <w:pStyle w:val="ListParagraph"/>
+        <w:rPr>
+          <w:b/>
+          <w:bCs/>
+        </w:rPr>
+      </w:pPr>
+      <w:r>
+        <w:rPr>
+          <w:b/>
+          <w:bCs/>
+        </w:rPr>
+        <w:t xml:space="preserve">To-Do: </w:t>
       </w:r>
     </w:p>
     <w:p>
@@ -1435,46 +1391,17 @@
           <w:b/>
           <w:bCs/>
         </w:rPr>
-        <w:t>Tableau</w:t>
-      </w:r>
-    </w:p>
-    <w:p>
-      <w:pPr>
-        <w:rPr>
-          <w:b/>
-          <w:bCs/>
-        </w:rPr>
-      </w:pPr>
-      <w:r>
-        <w:rPr>
-          <w:b/>
-          <w:bCs/>
-        </w:rPr>
-        <w:t>Member Name:</w:t>
-      </w:r>
-      <w:r>
-        <w:rPr>
-          <w:b/>
-          <w:bCs/>
-        </w:rPr>
-        <w:t xml:space="preserve"> César</w:t>
-      </w:r>
-    </w:p>
-    <w:p>
-      <w:pPr>
-        <w:pStyle w:val="ListParagraph"/>
-        <w:rPr>
-          <w:b/>
-          <w:bCs/>
-        </w:rPr>
-      </w:pPr>
-      <w:r>
-        <w:rPr>
-          <w:b/>
-          <w:bCs/>
-        </w:rPr>
-        <w:t xml:space="preserve">Done: </w:t>
-      </w:r>
+        <w:t xml:space="preserve">Test </w:t>
+      </w:r>
+      <w:proofErr w:type="spellStart"/>
+      <w:r>
+        <w:rPr>
+          <w:b/>
+          <w:bCs/>
+        </w:rPr>
+        <w:t>RandomForest</w:t>
+      </w:r>
+      <w:proofErr w:type="spellEnd"/>
     </w:p>
     <w:p>
       <w:pPr>
@@ -1488,40 +1415,13 @@
           <w:bCs/>
         </w:rPr>
       </w:pPr>
-      <w:r>
-        <w:rPr>
-          <w:b/>
-          <w:bCs/>
-        </w:rPr>
-        <w:t>EDA Start Analysis</w:t>
-      </w:r>
-    </w:p>
-    <w:p>
-      <w:pPr>
-        <w:pStyle w:val="ListParagraph"/>
-        <w:numPr>
-          <w:ilvl w:val="2"/>
-          <w:numId w:val="4"/>
-        </w:numPr>
-        <w:rPr>
-          <w:b/>
-          <w:bCs/>
-        </w:rPr>
-      </w:pPr>
-      <w:r>
-        <w:rPr>
-          <w:b/>
-          <w:bCs/>
-        </w:rPr>
-        <w:t xml:space="preserve">Test accuracy, </w:t>
-      </w:r>
       <w:proofErr w:type="spellStart"/>
       <w:r>
         <w:rPr>
           <w:b/>
           <w:bCs/>
         </w:rPr>
-        <w:t>class_report</w:t>
+        <w:t>GridSearch</w:t>
       </w:r>
       <w:proofErr w:type="spellEnd"/>
       <w:r>
@@ -1529,7 +1429,7 @@
           <w:b/>
           <w:bCs/>
         </w:rPr>
-        <w:t xml:space="preserve">, confusion train and test for </w:t>
+        <w:t xml:space="preserve"> for </w:t>
       </w:r>
       <w:proofErr w:type="spellStart"/>
       <w:r>
@@ -1540,145 +1440,6 @@
         <w:t>DecisionTree</w:t>
       </w:r>
       <w:proofErr w:type="spellEnd"/>
-    </w:p>
-    <w:p>
-      <w:pPr>
-        <w:pStyle w:val="ListParagraph"/>
-        <w:numPr>
-          <w:ilvl w:val="2"/>
-          <w:numId w:val="4"/>
-        </w:numPr>
-        <w:rPr>
-          <w:b/>
-          <w:bCs/>
-        </w:rPr>
-      </w:pPr>
-      <w:r>
-        <w:rPr>
-          <w:b/>
-          <w:bCs/>
-        </w:rPr>
-        <w:t>Studying</w:t>
-      </w:r>
-      <w:r>
-        <w:rPr>
-          <w:b/>
-          <w:bCs/>
-        </w:rPr>
-        <w:t xml:space="preserve"> AdaBoost with </w:t>
-      </w:r>
-      <w:proofErr w:type="spellStart"/>
-      <w:r>
-        <w:rPr>
-          <w:b/>
-          <w:bCs/>
-        </w:rPr>
-        <w:t>xgboost</w:t>
-      </w:r>
-      <w:proofErr w:type="spellEnd"/>
-    </w:p>
-    <w:p>
-      <w:pPr>
-        <w:pStyle w:val="ListParagraph"/>
-        <w:rPr>
-          <w:b/>
-          <w:bCs/>
-        </w:rPr>
-      </w:pPr>
-      <w:r>
-        <w:rPr>
-          <w:b/>
-          <w:bCs/>
-        </w:rPr>
-        <w:t xml:space="preserve">To-Do: </w:t>
-      </w:r>
-    </w:p>
-    <w:p>
-      <w:pPr>
-        <w:pStyle w:val="ListParagraph"/>
-        <w:numPr>
-          <w:ilvl w:val="2"/>
-          <w:numId w:val="4"/>
-        </w:numPr>
-        <w:rPr>
-          <w:b/>
-          <w:bCs/>
-        </w:rPr>
-      </w:pPr>
-      <w:r>
-        <w:rPr>
-          <w:b/>
-          <w:bCs/>
-        </w:rPr>
-        <w:t xml:space="preserve">Test </w:t>
-      </w:r>
-      <w:proofErr w:type="spellStart"/>
-      <w:r>
-        <w:rPr>
-          <w:b/>
-          <w:bCs/>
-        </w:rPr>
-        <w:t>RandomForest</w:t>
-      </w:r>
-      <w:proofErr w:type="spellEnd"/>
-    </w:p>
-    <w:p>
-      <w:pPr>
-        <w:pStyle w:val="ListParagraph"/>
-        <w:numPr>
-          <w:ilvl w:val="2"/>
-          <w:numId w:val="4"/>
-        </w:numPr>
-        <w:rPr>
-          <w:b/>
-          <w:bCs/>
-        </w:rPr>
-      </w:pPr>
-      <w:proofErr w:type="spellStart"/>
-      <w:r>
-        <w:rPr>
-          <w:b/>
-          <w:bCs/>
-        </w:rPr>
-        <w:t>GridSearch</w:t>
-      </w:r>
-      <w:proofErr w:type="spellEnd"/>
-      <w:r>
-        <w:rPr>
-          <w:b/>
-          <w:bCs/>
-        </w:rPr>
-        <w:t xml:space="preserve"> for </w:t>
-      </w:r>
-      <w:proofErr w:type="spellStart"/>
-      <w:r>
-        <w:rPr>
-          <w:b/>
-          <w:bCs/>
-        </w:rPr>
-        <w:t>DecisionTree</w:t>
-      </w:r>
-      <w:proofErr w:type="spellEnd"/>
-    </w:p>
-    <w:p>
-      <w:pPr>
-        <w:pStyle w:val="ListParagraph"/>
-        <w:numPr>
-          <w:ilvl w:val="2"/>
-          <w:numId w:val="4"/>
-        </w:numPr>
-        <w:rPr>
-          <w:b/>
-          <w:bCs/>
-        </w:rPr>
-      </w:pPr>
-      <w:r>
-        <w:rPr>
-          <w:b/>
-          <w:bCs/>
-        </w:rPr>
-        <w:t>E</w:t>
-      </w:r>
     </w:p>
     <w:p>
       <w:pPr>

</xml_diff>